<commit_message>
controller added and tested on browser
</commit_message>
<xml_diff>
--- a/SPRING BOOT README.docx
+++ b/SPRING BOOT README.docx
@@ -277,6 +277,7 @@
           <w:ilvl w:val="1"/>
           <w:numId w:val="1"/>
         </w:numPr>
+        <w:spacing w:after="0" w:afterAutospacing="0"/>
         <w:ind w:left="1440" w:hanging="360"/>
         <w:rPr>
           <w:u w:val="none"/>
@@ -287,6 +288,321 @@
           <w:rtl w:val="0"/>
         </w:rPr>
         <w:t xml:space="preserve">Open this folder with an IDE</w:t>
+        <w:br w:type="textWrapping"/>
+      </w:r>
+    </w:p>
+    <w:p>
+      <w:pPr>
+        <w:pStyle w:val="Heading1"/>
+        <w:numPr>
+          <w:ilvl w:val="0"/>
+          <w:numId w:val="1"/>
+        </w:numPr>
+        <w:spacing w:after="0" w:afterAutospacing="0" w:before="0" w:beforeAutospacing="0"/>
+        <w:ind w:left="720" w:hanging="360"/>
+        <w:rPr/>
+      </w:pPr>
+      <w:bookmarkStart w:colFirst="0" w:colLast="0" w:name="_1ikl672ym01l" w:id="1"/>
+      <w:bookmarkEnd w:id="1"/>
+      <w:r>
+        <w:rPr>
+          <w:rtl w:val="0"/>
+        </w:rPr>
+        <w:t xml:space="preserve">BETTER WAY OF CREATING A PROJECT?</w:t>
+      </w:r>
+    </w:p>
+    <w:p>
+      <w:pPr>
+        <w:numPr>
+          <w:ilvl w:val="1"/>
+          <w:numId w:val="1"/>
+        </w:numPr>
+        <w:ind w:left="1440" w:hanging="360"/>
+        <w:rPr>
+          <w:u w:val="none"/>
+        </w:rPr>
+      </w:pPr>
+      <w:r>
+        <w:rPr>
+          <w:rtl w:val="0"/>
+        </w:rPr>
+        <w:t xml:space="preserve">Open spring tool suit STS IDE</w:t>
+      </w:r>
+    </w:p>
+    <w:p>
+      <w:pPr>
+        <w:numPr>
+          <w:ilvl w:val="1"/>
+          <w:numId w:val="1"/>
+        </w:numPr>
+        <w:ind w:left="1440" w:hanging="360"/>
+        <w:rPr>
+          <w:u w:val="none"/>
+        </w:rPr>
+      </w:pPr>
+      <w:r>
+        <w:rPr>
+          <w:rtl w:val="0"/>
+        </w:rPr>
+        <w:t xml:space="preserve">Click new and select spring starter project</w:t>
+      </w:r>
+    </w:p>
+    <w:p>
+      <w:pPr>
+        <w:numPr>
+          <w:ilvl w:val="1"/>
+          <w:numId w:val="1"/>
+        </w:numPr>
+        <w:spacing w:after="0" w:afterAutospacing="0"/>
+        <w:ind w:left="1440" w:hanging="360"/>
+        <w:rPr>
+          <w:u w:val="none"/>
+        </w:rPr>
+      </w:pPr>
+      <w:r>
+        <w:rPr>
+          <w:rtl w:val="0"/>
+        </w:rPr>
+        <w:t xml:space="preserve">Fill required fields mentioned above in point number 1</w:t>
+        <w:br w:type="textWrapping"/>
+      </w:r>
+    </w:p>
+    <w:p>
+      <w:pPr>
+        <w:pStyle w:val="Heading1"/>
+        <w:numPr>
+          <w:ilvl w:val="0"/>
+          <w:numId w:val="1"/>
+        </w:numPr>
+        <w:spacing w:after="0" w:afterAutospacing="0" w:before="0" w:beforeAutospacing="0"/>
+        <w:ind w:left="720" w:hanging="360"/>
+        <w:rPr/>
+      </w:pPr>
+      <w:bookmarkStart w:colFirst="0" w:colLast="0" w:name="_cpalgz3mon3f" w:id="2"/>
+      <w:bookmarkEnd w:id="2"/>
+      <w:r>
+        <w:rPr>
+          <w:rtl w:val="0"/>
+        </w:rPr>
+        <w:t xml:space="preserve">HOW TO TEST THE CREATED PROJECT?</w:t>
+      </w:r>
+    </w:p>
+    <w:p>
+      <w:pPr>
+        <w:numPr>
+          <w:ilvl w:val="1"/>
+          <w:numId w:val="1"/>
+        </w:numPr>
+        <w:ind w:left="1440" w:hanging="360"/>
+        <w:rPr>
+          <w:u w:val="none"/>
+        </w:rPr>
+      </w:pPr>
+      <w:r>
+        <w:rPr>
+          <w:rtl w:val="0"/>
+        </w:rPr>
+        <w:t xml:space="preserve">Make sure that the annotation above the Application class is </w:t>
+      </w:r>
+      <w:r>
+        <w:rPr>
+          <w:rFonts w:ascii="Courier New" w:cs="Courier New" w:eastAsia="Courier New" w:hAnsi="Courier New"/>
+          <w:i w:val="1"/>
+          <w:color w:val="a0a0a0"/>
+          <w:sz w:val="20"/>
+          <w:szCs w:val="20"/>
+          <w:rtl w:val="0"/>
+        </w:rPr>
+        <w:t xml:space="preserve">@SpringBootApplication</w:t>
+      </w:r>
+    </w:p>
+    <w:p>
+      <w:pPr>
+        <w:numPr>
+          <w:ilvl w:val="1"/>
+          <w:numId w:val="1"/>
+        </w:numPr>
+        <w:ind w:left="1440" w:hanging="360"/>
+        <w:rPr>
+          <w:u w:val="none"/>
+        </w:rPr>
+      </w:pPr>
+      <w:r>
+        <w:rPr>
+          <w:rtl w:val="0"/>
+        </w:rPr>
+        <w:t xml:space="preserve">Create a Controller java class</w:t>
+      </w:r>
+    </w:p>
+    <w:p>
+      <w:pPr>
+        <w:numPr>
+          <w:ilvl w:val="2"/>
+          <w:numId w:val="1"/>
+        </w:numPr>
+        <w:ind w:left="2160" w:hanging="360"/>
+        <w:rPr>
+          <w:u w:val="none"/>
+        </w:rPr>
+      </w:pPr>
+      <w:r>
+        <w:rPr>
+          <w:rtl w:val="0"/>
+        </w:rPr>
+        <w:t xml:space="preserve">Annotate the class with </w:t>
+      </w:r>
+      <w:r>
+        <w:rPr>
+          <w:rFonts w:ascii="Courier New" w:cs="Courier New" w:eastAsia="Courier New" w:hAnsi="Courier New"/>
+          <w:i w:val="1"/>
+          <w:color w:val="a0a0a0"/>
+          <w:sz w:val="20"/>
+          <w:szCs w:val="20"/>
+          <w:rtl w:val="0"/>
+        </w:rPr>
+        <w:t xml:space="preserve">@Controller</w:t>
+      </w:r>
+      <w:r>
+        <w:rPr>
+          <w:rtl w:val="0"/>
+        </w:rPr>
+      </w:r>
+    </w:p>
+    <w:p>
+      <w:pPr>
+        <w:numPr>
+          <w:ilvl w:val="2"/>
+          <w:numId w:val="1"/>
+        </w:numPr>
+        <w:ind w:left="2160" w:hanging="360"/>
+        <w:rPr>
+          <w:u w:val="none"/>
+        </w:rPr>
+      </w:pPr>
+      <w:r>
+        <w:rPr>
+          <w:rtl w:val="0"/>
+        </w:rPr>
+        <w:t xml:space="preserve">Create a public method that returns a string</w:t>
+      </w:r>
+    </w:p>
+    <w:p>
+      <w:pPr>
+        <w:numPr>
+          <w:ilvl w:val="2"/>
+          <w:numId w:val="1"/>
+        </w:numPr>
+        <w:ind w:left="2160" w:hanging="360"/>
+        <w:rPr>
+          <w:u w:val="none"/>
+        </w:rPr>
+      </w:pPr>
+      <w:r>
+        <w:rPr>
+          <w:rtl w:val="0"/>
+        </w:rPr>
+        <w:t xml:space="preserve">Annotate this method with @ResponseBody. This will show the returned value on the web page, otherwise no value will be shown on the page.</w:t>
+      </w:r>
+    </w:p>
+    <w:p>
+      <w:pPr>
+        <w:numPr>
+          <w:ilvl w:val="2"/>
+          <w:numId w:val="1"/>
+        </w:numPr>
+        <w:ind w:left="2160" w:hanging="360"/>
+        <w:rPr>
+          <w:u w:val="none"/>
+        </w:rPr>
+      </w:pPr>
+      <w:r>
+        <w:rPr>
+          <w:rtl w:val="0"/>
+        </w:rPr>
+        <w:t xml:space="preserve">Annotate the method with @RequestMapping("/test"). </w:t>
+        <w:br w:type="textWrapping"/>
+        <w:t xml:space="preserve">“/test” could be anything you want.</w:t>
+        <w:br w:type="textWrapping"/>
+        <w:t xml:space="preserve">This is required to find this method when we run the server.</w:t>
+        <w:br w:type="textWrapping"/>
+        <w:t xml:space="preserve">When we run the server, we will write localhost:portnumber/test to call this method</w:t>
+      </w:r>
+    </w:p>
+    <w:p>
+      <w:pPr>
+        <w:numPr>
+          <w:ilvl w:val="2"/>
+          <w:numId w:val="1"/>
+        </w:numPr>
+        <w:ind w:left="2160" w:hanging="360"/>
+        <w:rPr>
+          <w:u w:val="none"/>
+        </w:rPr>
+      </w:pPr>
+      <w:r>
+        <w:rPr>
+          <w:rtl w:val="0"/>
+        </w:rPr>
+        <w:t xml:space="preserve">Save the project and click run spring boot app.</w:t>
+      </w:r>
+    </w:p>
+    <w:p>
+      <w:pPr>
+        <w:numPr>
+          <w:ilvl w:val="2"/>
+          <w:numId w:val="1"/>
+        </w:numPr>
+        <w:ind w:left="2160" w:hanging="360"/>
+        <w:rPr>
+          <w:u w:val="none"/>
+        </w:rPr>
+      </w:pPr>
+      <w:r>
+        <w:rPr>
+          <w:rtl w:val="0"/>
+        </w:rPr>
+        <w:t xml:space="preserve">Then the server will start</w:t>
+      </w:r>
+    </w:p>
+    <w:p>
+      <w:pPr>
+        <w:numPr>
+          <w:ilvl w:val="2"/>
+          <w:numId w:val="1"/>
+        </w:numPr>
+        <w:ind w:left="2160" w:hanging="360"/>
+        <w:rPr>
+          <w:u w:val="none"/>
+        </w:rPr>
+      </w:pPr>
+      <w:r>
+        <w:rPr>
+          <w:rtl w:val="0"/>
+        </w:rPr>
+        <w:t xml:space="preserve">Look for the post number in the logs</w:t>
+      </w:r>
+    </w:p>
+    <w:p>
+      <w:pPr>
+        <w:numPr>
+          <w:ilvl w:val="2"/>
+          <w:numId w:val="1"/>
+        </w:numPr>
+        <w:ind w:left="2160" w:hanging="360"/>
+        <w:rPr>
+          <w:u w:val="none"/>
+        </w:rPr>
+      </w:pPr>
+      <w:r>
+        <w:rPr>
+          <w:rtl w:val="0"/>
+        </w:rPr>
+        <w:t xml:space="preserve">Open a web browser and type localhost:portnumber/test to test the method that we have created. Now the string  which we have written in the method shall be visible on the web page.</w:t>
+      </w:r>
+      <w:r>
+        <w:rPr>
+          <w:rtl w:val="0"/>
+        </w:rPr>
       </w:r>
     </w:p>
     <w:sectPr>

</xml_diff>